<commit_message>
add JIK week 3 graphic
</commit_message>
<xml_diff>
--- a/FutureGroupGuides/Originals/Jesus Is King - Closed on Sunday.docx
+++ b/FutureGroupGuides/Originals/Jesus Is King - Closed on Sunday.docx
@@ -11,10 +11,10 @@
           <w:noProof/>
         </w:rPr>
         <w:drawing>
-          <wp:inline distT="0" distB="0" distL="0" distR="0" wp14:anchorId="66000B06" wp14:editId="46F4DD30">
-            <wp:extent cx="2647315" cy="1488440"/>
-            <wp:effectExtent l="0" t="0" r="635" b="0"/>
-            <wp:docPr id="1" name="Picture 1"/>
+          <wp:inline distT="0" distB="0" distL="0" distR="0" wp14:anchorId="10D5859E" wp14:editId="2D37329E">
+            <wp:extent cx="2571750" cy="1446758"/>
+            <wp:effectExtent l="0" t="0" r="0" b="1270"/>
+            <wp:docPr id="2" name="Picture 2"/>
             <wp:cNvGraphicFramePr>
               <a:graphicFrameLocks xmlns:a="http://schemas.openxmlformats.org/drawingml/2006/main" noChangeAspect="1"/>
             </wp:cNvGraphicFramePr>
@@ -43,7 +43,7 @@
                   <pic:spPr bwMode="auto">
                     <a:xfrm>
                       <a:off x="0" y="0"/>
-                      <a:ext cx="2647315" cy="1488440"/>
+                      <a:ext cx="2604237" cy="1465034"/>
                     </a:xfrm>
                     <a:prstGeom prst="rect">
                       <a:avLst/>
@@ -79,22 +79,14 @@
         <w:rPr>
           <w:color w:val="4472C4" w:themeColor="accent1"/>
         </w:rPr>
-        <w:t xml:space="preserve"> </w:t>
-      </w:r>
-      <w:proofErr w:type="gramStart"/>
+        <w:t xml:space="preserve"> Week </w:t>
+      </w:r>
       <w:r>
         <w:rPr>
           <w:color w:val="4472C4" w:themeColor="accent1"/>
         </w:rPr>
-        <w:t xml:space="preserve">Week </w:t>
-      </w:r>
-      <w:r>
-        <w:rPr>
-          <w:color w:val="4472C4" w:themeColor="accent1"/>
-        </w:rPr>
-        <w:t>?</w:t>
-      </w:r>
-      <w:proofErr w:type="gramEnd"/>
+        <w:t>3</w:t>
+      </w:r>
       <w:r>
         <w:rPr>
           <w:color w:val="4472C4" w:themeColor="accent1"/>
@@ -107,6 +99,14 @@
         </w:rPr>
         <w:t>Closed on Sunday</w:t>
       </w:r>
+      <w:r>
+        <w:rPr>
+          <w:color w:val="4472C4" w:themeColor="accent1"/>
+        </w:rPr>
+        <w:t>s</w:t>
+      </w:r>
+      <w:bookmarkStart w:id="0" w:name="_GoBack"/>
+      <w:bookmarkEnd w:id="0"/>
     </w:p>
     <w:p>
       <w:pPr>
@@ -115,8 +115,6 @@
       <w:r>
         <w:t>Life / Intro Questions</w:t>
       </w:r>
-      <w:bookmarkStart w:id="0" w:name="_GoBack"/>
-      <w:bookmarkEnd w:id="0"/>
     </w:p>
     <w:p>
       <w:pPr>
@@ -190,10 +188,7 @@
         <w:pStyle w:val="Heading2"/>
       </w:pPr>
       <w:r>
-        <w:t>Scripture</w:t>
-      </w:r>
-      <w:r>
-        <w:t xml:space="preserve"> </w:t>
+        <w:t xml:space="preserve">Scripture </w:t>
       </w:r>
     </w:p>
     <w:p>
@@ -235,13 +230,7 @@
       </w:r>
       <w:proofErr w:type="gramEnd"/>
       <w:r>
-        <w:t xml:space="preserve"> enabled me to do it. I identified myself completely with him. Indeed, I have been crucified with Christ. My ego is no longer central. It is no longer important that I appear righteous before you or have your good opinion, and I am no longer driven to impress God. Christ lives in me. The life you see me living is not “mine,” but it is lived by faith in the Son of God, who loved me and gave himself for me. I am not going to go back on that.</w:t>
-      </w:r>
-      <w:r>
-        <w:t xml:space="preserve"> </w:t>
-      </w:r>
-      <w:r>
-        <w:t>Is it not clear to you that to go back to that old rule-keeping, peer-pleasing religion would be an abandonment of everything personal and free in my relationship with God? I refuse to do that, to repudiate God’s grace. If a living relationship with God could come by rule-keeping, then Christ died unnecessarily.</w:t>
+        <w:t xml:space="preserve"> enabled me to do it. I identified myself completely with him. Indeed, I have been crucified with Christ. My ego is no longer central. It is no longer important that I appear righteous before you or have your good opinion, and I am no longer driven to impress God. Christ lives in me. The life you see me living is not “mine,” but it is lived by faith in the Son of God, who loved me and gave himself for me. I am not going to go back on that. Is it not clear to you that to go back to that old rule-keeping, peer-pleasing religion would be an abandonment of everything personal and free in my relationship with God? I refuse to do that, to repudiate God’s grace. If a living relationship with God could come by rule-keeping, then Christ died unnecessarily.</w:t>
       </w:r>
     </w:p>
     <w:p>
@@ -2204,7 +2193,7 @@
 </file>
 
 <file path=customXml/itemProps1.xml><?xml version="1.0" encoding="utf-8"?>
-<ds:datastoreItem xmlns:ds="http://schemas.openxmlformats.org/officeDocument/2006/customXml" ds:itemID="{645963D2-42DF-45ED-BBF1-4547AA439C20}">
+<ds:datastoreItem xmlns:ds="http://schemas.openxmlformats.org/officeDocument/2006/customXml" ds:itemID="{C51E987B-5E8D-4A28-A013-6D01D8786D7A}">
   <ds:schemaRefs>
     <ds:schemaRef ds:uri="http://schemas.openxmlformats.org/officeDocument/2006/bibliography"/>
   </ds:schemaRefs>

</xml_diff>